<commit_message>
Snap 500 Items is almost ready to create
</commit_message>
<xml_diff>
--- a/DB/Short Feed Option – Gen 1.docx
+++ b/DB/Short Feed Option – Gen 1.docx
@@ -5,6 +5,7 @@
     <w:tbl>
       <w:tblPr>
         <w:tblStyle w:val="Grilledutableau"/>
+        <w:tblpPr w:leftFromText="180" w:rightFromText="180" w:vertAnchor="page" w:horzAnchor="margin" w:tblpY="2461"/>
         <w:tblW w:w="0" w:type="auto"/>
         <w:tblLook w:val="04A0" w:firstRow="1" w:lastRow="0" w:firstColumn="1" w:lastColumn="0" w:noHBand="0" w:noVBand="1"/>
       </w:tblPr>
@@ -40,12 +41,7 @@
           </w:tcPr>
           <w:p>
             <w:r>
-              <w:t>BR</w:t>
-            </w:r>
-            <w:bookmarkStart w:id="0" w:name="_GoBack"/>
-            <w:bookmarkEnd w:id="0"/>
-            <w:r>
-              <w:t>ACKET, SNAP 500 SHORT FEED</w:t>
+              <w:t>BRACKET, SNAP 500 SHORT FEED</w:t>
             </w:r>
           </w:p>
         </w:tc>
@@ -107,7 +103,11 @@
           <w:tcPr>
             <w:tcW w:w="6792" w:type="dxa"/>
           </w:tcPr>
-          <w:p/>
+          <w:p>
+            <w:r>
+              <w:t>SHAFT, REAR UPPER ROLLER</w:t>
+            </w:r>
+          </w:p>
         </w:tc>
       </w:tr>
       <w:tr>
@@ -135,7 +135,11 @@
           <w:tcPr>
             <w:tcW w:w="6792" w:type="dxa"/>
           </w:tcPr>
-          <w:p/>
+          <w:p>
+            <w:r>
+              <w:t>SHAFT, FRONT UPPER ROLLER</w:t>
+            </w:r>
+          </w:p>
         </w:tc>
       </w:tr>
       <w:tr>
@@ -163,7 +167,11 @@
           <w:tcPr>
             <w:tcW w:w="6792" w:type="dxa"/>
           </w:tcPr>
-          <w:p/>
+          <w:p>
+            <w:r>
+              <w:t>SHAFT, REAR LOWER ROLLER</w:t>
+            </w:r>
+          </w:p>
         </w:tc>
       </w:tr>
       <w:tr>
@@ -191,7 +199,11 @@
           <w:tcPr>
             <w:tcW w:w="6792" w:type="dxa"/>
           </w:tcPr>
-          <w:p/>
+          <w:p>
+            <w:r>
+              <w:t>SHAFT, FRONT LOWER ROLLER</w:t>
+            </w:r>
+          </w:p>
         </w:tc>
       </w:tr>
       <w:tr>
@@ -219,7 +231,11 @@
           <w:tcPr>
             <w:tcW w:w="6792" w:type="dxa"/>
           </w:tcPr>
-          <w:p/>
+          <w:p>
+            <w:r>
+              <w:t>BRACKET, OUTER ROLLER SUPPORT</w:t>
+            </w:r>
+          </w:p>
         </w:tc>
       </w:tr>
       <w:tr>
@@ -247,7 +263,11 @@
           <w:tcPr>
             <w:tcW w:w="6792" w:type="dxa"/>
           </w:tcPr>
-          <w:p/>
+          <w:p>
+            <w:r>
+              <w:t>BRACKET, INNER ROLLER SUPPORT</w:t>
+            </w:r>
+          </w:p>
         </w:tc>
       </w:tr>
       <w:tr>
@@ -275,7 +295,11 @@
           <w:tcPr>
             <w:tcW w:w="6792" w:type="dxa"/>
           </w:tcPr>
-          <w:p/>
+          <w:p>
+            <w:r>
+              <w:t>PLATE, OFFSET</w:t>
+            </w:r>
+          </w:p>
         </w:tc>
       </w:tr>
       <w:tr>
@@ -303,7 +327,11 @@
           <w:tcPr>
             <w:tcW w:w="6792" w:type="dxa"/>
           </w:tcPr>
-          <w:p/>
+          <w:p>
+            <w:r>
+              <w:t>BRACKET, STRIPPER PLATE</w:t>
+            </w:r>
+          </w:p>
         </w:tc>
       </w:tr>
       <w:tr>
@@ -331,7 +359,19 @@
           <w:tcPr>
             <w:tcW w:w="6792" w:type="dxa"/>
           </w:tcPr>
-          <w:p/>
+          <w:p>
+            <w:pPr>
+              <w:rPr>
+                <w:lang w:val="en-US"/>
+              </w:rPr>
+            </w:pPr>
+            <w:r>
+              <w:rPr>
+                <w:lang w:val="en-US"/>
+              </w:rPr>
+              <w:t>“O” RING 1/16 X 3/16 X 5/16</w:t>
+            </w:r>
+          </w:p>
         </w:tc>
       </w:tr>
       <w:tr>
@@ -359,7 +399,11 @@
           <w:tcPr>
             <w:tcW w:w="6792" w:type="dxa"/>
           </w:tcPr>
-          <w:p/>
+          <w:p>
+            <w:r>
+              <w:t>6.32 X ½ CAP SCREW</w:t>
+            </w:r>
+          </w:p>
         </w:tc>
       </w:tr>
       <w:tr>
@@ -387,7 +431,11 @@
           <w:tcPr>
             <w:tcW w:w="6792" w:type="dxa"/>
           </w:tcPr>
-          <w:p/>
+          <w:p>
+            <w:r>
+              <w:t>ELECTRICAL, STATIC BRUSH</w:t>
+            </w:r>
+          </w:p>
         </w:tc>
       </w:tr>
       <w:tr>
@@ -415,7 +463,11 @@
           <w:tcPr>
             <w:tcW w:w="6792" w:type="dxa"/>
           </w:tcPr>
-          <w:p/>
+          <w:p>
+            <w:r>
+              <w:t>4-40 X ¼ THUMB SCREW</w:t>
+            </w:r>
+          </w:p>
         </w:tc>
       </w:tr>
       <w:tr>
@@ -443,7 +495,11 @@
           <w:tcPr>
             <w:tcW w:w="6792" w:type="dxa"/>
           </w:tcPr>
-          <w:p/>
+          <w:p>
+            <w:r>
+              <w:t>SPRING, COMP 500/600 NIP ASSEMBLY</w:t>
+            </w:r>
+          </w:p>
         </w:tc>
       </w:tr>
       <w:tr>
@@ -471,7 +527,11 @@
           <w:tcPr>
             <w:tcW w:w="6792" w:type="dxa"/>
           </w:tcPr>
-          <w:p/>
+          <w:p>
+            <w:r>
+              <w:t>10-32 X ½ PAN PHILLIPS</w:t>
+            </w:r>
+          </w:p>
         </w:tc>
       </w:tr>
       <w:tr>
@@ -499,7 +559,19 @@
           <w:tcPr>
             <w:tcW w:w="6792" w:type="dxa"/>
           </w:tcPr>
-          <w:p/>
+          <w:p>
+            <w:pPr>
+              <w:rPr>
+                <w:lang w:val="en-US"/>
+              </w:rPr>
+            </w:pPr>
+            <w:r>
+              <w:rPr>
+                <w:lang w:val="en-US"/>
+              </w:rPr>
+              <w:t>WASHER, .125 X .313 X .031 FL NS</w:t>
+            </w:r>
+          </w:p>
         </w:tc>
       </w:tr>
       <w:tr>
@@ -527,7 +599,11 @@
           <w:tcPr>
             <w:tcW w:w="6792" w:type="dxa"/>
           </w:tcPr>
-          <w:p/>
+          <w:p>
+            <w:r>
+              <w:t>4.40 X ¼ PAN HEAD SCREW</w:t>
+            </w:r>
+          </w:p>
         </w:tc>
       </w:tr>
       <w:tr>
@@ -555,7 +631,11 @@
           <w:tcPr>
             <w:tcW w:w="6792" w:type="dxa"/>
           </w:tcPr>
-          <w:p/>
+          <w:p>
+            <w:r>
+              <w:t>6.32 X ¼ B.H. SCREW</w:t>
+            </w:r>
+          </w:p>
         </w:tc>
       </w:tr>
       <w:tr>
@@ -583,7 +663,11 @@
           <w:tcPr>
             <w:tcW w:w="6792" w:type="dxa"/>
           </w:tcPr>
-          <w:p/>
+          <w:p>
+            <w:r>
+              <w:t>GEAR, 16T</w:t>
+            </w:r>
+          </w:p>
         </w:tc>
       </w:tr>
       <w:tr>
@@ -611,7 +695,11 @@
           <w:tcPr>
             <w:tcW w:w="6792" w:type="dxa"/>
           </w:tcPr>
-          <w:p/>
+          <w:p>
+            <w:r>
+              <w:t>GEAR, 36T</w:t>
+            </w:r>
+          </w:p>
         </w:tc>
       </w:tr>
       <w:tr>
@@ -639,7 +727,11 @@
           <w:tcPr>
             <w:tcW w:w="6792" w:type="dxa"/>
           </w:tcPr>
-          <w:p/>
+          <w:p>
+            <w:r>
+              <w:t>10.32 X ½ CAP SCREW</w:t>
+            </w:r>
+          </w:p>
         </w:tc>
       </w:tr>
       <w:tr>
@@ -667,10 +759,242 @@
           <w:tcPr>
             <w:tcW w:w="6792" w:type="dxa"/>
           </w:tcPr>
-          <w:p/>
+          <w:p>
+            <w:r>
+              <w:t>SNAP RING, ¼ « E » RING</w:t>
+            </w:r>
+          </w:p>
         </w:tc>
       </w:tr>
     </w:tbl>
+    <w:p>
+      <w:r>
+        <w:rPr>
+          <w:rStyle w:val="markedcontent"/>
+          <w:rFonts w:ascii="Arial" w:hAnsi="Arial" w:cs="Arial"/>
+          <w:sz w:val="45"/>
+          <w:szCs w:val="45"/>
+        </w:rPr>
+        <w:t xml:space="preserve">12.18 Short </w:t>
+      </w:r>
+      <w:proofErr w:type="spellStart"/>
+      <w:r>
+        <w:rPr>
+          <w:rStyle w:val="markedcontent"/>
+          <w:rFonts w:ascii="Arial" w:hAnsi="Arial" w:cs="Arial"/>
+          <w:sz w:val="45"/>
+          <w:szCs w:val="45"/>
+        </w:rPr>
+        <w:t>Feed</w:t>
+      </w:r>
+      <w:proofErr w:type="spellEnd"/>
+      <w:r>
+        <w:rPr>
+          <w:rStyle w:val="markedcontent"/>
+          <w:rFonts w:ascii="Arial" w:hAnsi="Arial" w:cs="Arial"/>
+          <w:sz w:val="45"/>
+          <w:szCs w:val="45"/>
+        </w:rPr>
+        <w:t xml:space="preserve"> Option – </w:t>
+      </w:r>
+      <w:proofErr w:type="spellStart"/>
+      <w:r>
+        <w:rPr>
+          <w:rStyle w:val="markedcontent"/>
+          <w:rFonts w:ascii="Arial" w:hAnsi="Arial" w:cs="Arial"/>
+          <w:sz w:val="45"/>
+          <w:szCs w:val="45"/>
+        </w:rPr>
+        <w:t>Gen</w:t>
+      </w:r>
+      <w:proofErr w:type="spellEnd"/>
+      <w:r>
+        <w:rPr>
+          <w:rStyle w:val="markedcontent"/>
+          <w:rFonts w:ascii="Arial" w:hAnsi="Arial" w:cs="Arial"/>
+          <w:sz w:val="45"/>
+          <w:szCs w:val="45"/>
+        </w:rPr>
+        <w:t xml:space="preserve"> 1</w:t>
+      </w:r>
+    </w:p>
+    <w:p/>
+    <w:p/>
+    <w:p>
+      <w:pPr>
+        <w:tabs>
+          <w:tab w:val="left" w:pos="1815"/>
+        </w:tabs>
+      </w:pPr>
+      <w:r>
+        <w:t>DATABASE LIMIT</w:t>
+      </w:r>
+    </w:p>
+    <w:p>
+      <w:pPr>
+        <w:tabs>
+          <w:tab w:val="left" w:pos="1815"/>
+        </w:tabs>
+        <w:rPr>
+          <w:rStyle w:val="markedcontent"/>
+          <w:rFonts w:ascii="Arial" w:hAnsi="Arial" w:cs="Arial"/>
+          <w:sz w:val="45"/>
+          <w:szCs w:val="45"/>
+        </w:rPr>
+      </w:pPr>
+      <w:proofErr w:type="spellStart"/>
+      <w:r>
+        <w:rPr>
+          <w:rStyle w:val="markedcontent"/>
+          <w:rFonts w:ascii="Arial" w:hAnsi="Arial" w:cs="Arial"/>
+          <w:sz w:val="45"/>
+          <w:szCs w:val="45"/>
+        </w:rPr>
+        <w:t>Nip</w:t>
+      </w:r>
+      <w:proofErr w:type="spellEnd"/>
+      <w:r>
+        <w:rPr>
+          <w:rStyle w:val="markedcontent"/>
+          <w:rFonts w:ascii="Arial" w:hAnsi="Arial" w:cs="Arial"/>
+          <w:sz w:val="45"/>
+          <w:szCs w:val="45"/>
+        </w:rPr>
+        <w:t xml:space="preserve"> Roller </w:t>
+      </w:r>
+      <w:proofErr w:type="spellStart"/>
+      <w:r>
+        <w:rPr>
+          <w:rStyle w:val="markedcontent"/>
+          <w:rFonts w:ascii="Arial" w:hAnsi="Arial" w:cs="Arial"/>
+          <w:sz w:val="45"/>
+          <w:szCs w:val="45"/>
+        </w:rPr>
+        <w:t>Assembly</w:t>
+      </w:r>
+      <w:proofErr w:type="spellEnd"/>
+      <w:r>
+        <w:rPr>
+          <w:rStyle w:val="markedcontent"/>
+          <w:rFonts w:ascii="Arial" w:hAnsi="Arial" w:cs="Arial"/>
+          <w:sz w:val="45"/>
+          <w:szCs w:val="45"/>
+        </w:rPr>
+        <w:t xml:space="preserve"> – </w:t>
+      </w:r>
+      <w:proofErr w:type="spellStart"/>
+      <w:r>
+        <w:rPr>
+          <w:rStyle w:val="markedcontent"/>
+          <w:rFonts w:ascii="Arial" w:hAnsi="Arial" w:cs="Arial"/>
+          <w:sz w:val="45"/>
+          <w:szCs w:val="45"/>
+        </w:rPr>
+        <w:t>Gen</w:t>
+      </w:r>
+      <w:proofErr w:type="spellEnd"/>
+      <w:r>
+        <w:rPr>
+          <w:rStyle w:val="markedcontent"/>
+          <w:rFonts w:ascii="Arial" w:hAnsi="Arial" w:cs="Arial"/>
+          <w:sz w:val="45"/>
+          <w:szCs w:val="45"/>
+        </w:rPr>
+        <w:t xml:space="preserve"> 2 (10)</w:t>
+      </w:r>
+    </w:p>
+    <w:p>
+      <w:pPr>
+        <w:tabs>
+          <w:tab w:val="left" w:pos="1815"/>
+        </w:tabs>
+        <w:rPr>
+          <w:rStyle w:val="markedcontent"/>
+          <w:rFonts w:ascii="Arial" w:hAnsi="Arial" w:cs="Arial"/>
+          <w:sz w:val="45"/>
+          <w:szCs w:val="45"/>
+        </w:rPr>
+      </w:pPr>
+      <w:r>
+        <w:rPr>
+          <w:rStyle w:val="markedcontent"/>
+          <w:rFonts w:ascii="Arial" w:hAnsi="Arial" w:cs="Arial"/>
+          <w:sz w:val="45"/>
+          <w:szCs w:val="45"/>
+        </w:rPr>
+        <w:t>DATABASE START</w:t>
+      </w:r>
+    </w:p>
+    <w:p>
+      <w:pPr>
+        <w:tabs>
+          <w:tab w:val="left" w:pos="1815"/>
+        </w:tabs>
+      </w:pPr>
+      <w:r>
+        <w:rPr>
+          <w:rStyle w:val="markedcontent"/>
+          <w:rFonts w:ascii="Arial" w:hAnsi="Arial" w:cs="Arial"/>
+          <w:sz w:val="45"/>
+          <w:szCs w:val="45"/>
+        </w:rPr>
+        <w:t xml:space="preserve">Short </w:t>
+      </w:r>
+      <w:proofErr w:type="spellStart"/>
+      <w:r>
+        <w:rPr>
+          <w:rStyle w:val="markedcontent"/>
+          <w:rFonts w:ascii="Arial" w:hAnsi="Arial" w:cs="Arial"/>
+          <w:sz w:val="45"/>
+          <w:szCs w:val="45"/>
+        </w:rPr>
+        <w:t>Feed</w:t>
+      </w:r>
+      <w:proofErr w:type="spellEnd"/>
+      <w:r>
+        <w:rPr>
+          <w:rStyle w:val="markedcontent"/>
+          <w:rFonts w:ascii="Arial" w:hAnsi="Arial" w:cs="Arial"/>
+          <w:sz w:val="45"/>
+          <w:szCs w:val="45"/>
+        </w:rPr>
+        <w:t xml:space="preserve"> Option – </w:t>
+      </w:r>
+      <w:proofErr w:type="spellStart"/>
+      <w:r>
+        <w:rPr>
+          <w:rStyle w:val="markedcontent"/>
+          <w:rFonts w:ascii="Arial" w:hAnsi="Arial" w:cs="Arial"/>
+          <w:sz w:val="45"/>
+          <w:szCs w:val="45"/>
+        </w:rPr>
+        <w:t>Gen</w:t>
+      </w:r>
+      <w:proofErr w:type="spellEnd"/>
+      <w:r>
+        <w:rPr>
+          <w:rStyle w:val="markedcontent"/>
+          <w:rFonts w:ascii="Arial" w:hAnsi="Arial" w:cs="Arial"/>
+          <w:sz w:val="45"/>
+          <w:szCs w:val="45"/>
+        </w:rPr>
+        <w:t xml:space="preserve"> 1</w:t>
+      </w:r>
+      <w:bookmarkStart w:id="0" w:name="_GoBack"/>
+      <w:bookmarkEnd w:id="0"/>
+    </w:p>
+    <w:p/>
+    <w:p/>
+    <w:p/>
+    <w:p/>
+    <w:p/>
+    <w:p/>
+    <w:p/>
+    <w:p/>
+    <w:p/>
+    <w:p/>
+    <w:p/>
+    <w:p/>
     <w:p/>
     <w:sectPr>
       <w:pgSz w:w="12240" w:h="15840"/>
@@ -1129,6 +1453,11 @@
       </w:tblCellMar>
     </w:tblPr>
   </w:style>
+  <w:style w:type="character" w:customStyle="1" w:styleId="markedcontent">
+    <w:name w:val="markedcontent"/>
+    <w:basedOn w:val="Policepardfaut"/>
+    <w:rsid w:val="00526AD2"/>
+  </w:style>
 </w:styles>
 </file>
 

</xml_diff>